<commit_message>
knight stances choice added
</commit_message>
<xml_diff>
--- a/Refs for Images and Music.docx
+++ b/Refs for Images and Music.docx
@@ -23,6 +23,11 @@
       </w:hyperlink>
     </w:p>
     <w:p>
+      <w:pPr>
+        <w:rPr>
+          <w:rStyle w:val="Hyperlink"/>
+        </w:rPr>
+      </w:pPr>
       <w:hyperlink r:id="rId6" w:history="1">
         <w:r>
           <w:rPr>
@@ -32,6 +37,12 @@
         </w:r>
       </w:hyperlink>
     </w:p>
+    <w:p>
+      <w:r>
+        <w:t>https://pixabay.com/vectors/fist-human-clenched-fight-295159/</w:t>
+      </w:r>
+    </w:p>
+    <w:p/>
     <w:p/>
     <w:sectPr>
       <w:pgSz w:w="11906" w:h="16838"/>

</xml_diff>